<commit_message>
Doc update - Lab 1
</commit_message>
<xml_diff>
--- a/Lab1/Lab1.docx
+++ b/Lab1/Lab1.docx
@@ -82,43 +82,7 @@
           <w:sz w:val="22"/>
           <w:lang w:val="pl-PL"/>
         </w:rPr>
-        <w:t xml:space="preserve">Prowadzący: prof. dr hab. </w:t>
-      </w:r>
-      <w:proofErr w:type="spellStart"/>
-      <w:r>
-        <w:rPr>
-          <w:rFonts w:asciiTheme="minorHAnsi" w:eastAsia="Times New Roman" w:hAnsiTheme="minorHAnsi" w:cstheme="minorHAnsi"/>
-          <w:sz w:val="22"/>
-          <w:lang w:val="pl-PL"/>
-        </w:rPr>
-        <w:t>Vasyl</w:t>
-      </w:r>
-      <w:proofErr w:type="spellEnd"/>
-      <w:r>
-        <w:rPr>
-          <w:rFonts w:asciiTheme="minorHAnsi" w:eastAsia="Times New Roman" w:hAnsiTheme="minorHAnsi" w:cstheme="minorHAnsi"/>
-          <w:sz w:val="22"/>
-          <w:lang w:val="pl-PL"/>
-        </w:rPr>
-        <w:t xml:space="preserve"> </w:t>
-      </w:r>
-      <w:proofErr w:type="spellStart"/>
-      <w:r>
-        <w:rPr>
-          <w:rFonts w:asciiTheme="minorHAnsi" w:eastAsia="Times New Roman" w:hAnsiTheme="minorHAnsi" w:cstheme="minorHAnsi"/>
-          <w:sz w:val="22"/>
-          <w:lang w:val="pl-PL"/>
-        </w:rPr>
-        <w:t>Martsenyuk</w:t>
-      </w:r>
-      <w:proofErr w:type="spellEnd"/>
-      <w:r>
-        <w:rPr>
-          <w:rFonts w:asciiTheme="minorHAnsi" w:eastAsia="Times New Roman" w:hAnsiTheme="minorHAnsi" w:cstheme="minorHAnsi"/>
-          <w:sz w:val="22"/>
-          <w:lang w:val="pl-PL"/>
-        </w:rPr>
-        <w:t xml:space="preserve"> </w:t>
+        <w:t xml:space="preserve">Prowadzący: prof. dr hab. Vasyl Martsenyuk </w:t>
       </w:r>
     </w:p>
     <w:p>
@@ -290,6 +254,14 @@
         </w:rPr>
         <w:t>Bartłomiej Zoń</w:t>
       </w:r>
+      <w:r>
+        <w:rPr>
+          <w:rFonts w:asciiTheme="minorHAnsi" w:eastAsia="Times New Roman" w:hAnsiTheme="minorHAnsi" w:cstheme="minorHAnsi"/>
+          <w:sz w:val="22"/>
+          <w:lang w:val="pl-PL"/>
+        </w:rPr>
+        <w:t>, 51505</w:t>
+      </w:r>
     </w:p>
     <w:p>
       <w:pPr>
@@ -306,6 +278,7 @@
         <w:rPr>
           <w:rFonts w:asciiTheme="minorHAnsi" w:eastAsia="Times New Roman" w:hAnsiTheme="minorHAnsi" w:cstheme="minorHAnsi"/>
           <w:sz w:val="22"/>
+          <w:lang w:val="pl-PL"/>
         </w:rPr>
       </w:pPr>
       <w:r>
@@ -322,7 +295,23 @@
           <w:sz w:val="22"/>
           <w:lang w:val="pl-PL"/>
         </w:rPr>
-        <w:t>,  zaoczne</w:t>
+        <w:t xml:space="preserve">,  </w:t>
+      </w:r>
+      <w:r>
+        <w:rPr>
+          <w:rFonts w:asciiTheme="minorHAnsi" w:eastAsia="Times New Roman" w:hAnsiTheme="minorHAnsi" w:cstheme="minorHAnsi"/>
+          <w:sz w:val="22"/>
+          <w:lang w:val="pl-PL"/>
+        </w:rPr>
+        <w:t>Z</w:t>
+      </w:r>
+      <w:r>
+        <w:rPr>
+          <w:rFonts w:asciiTheme="minorHAnsi" w:eastAsia="Times New Roman" w:hAnsiTheme="minorHAnsi" w:cstheme="minorHAnsi"/>
+          <w:sz w:val="22"/>
+          <w:lang w:val="pl-PL"/>
+        </w:rPr>
+        <w:t>aoczne</w:t>
       </w:r>
     </w:p>
     <w:p>
@@ -363,7 +352,6 @@
           <w:rFonts w:asciiTheme="minorHAnsi" w:hAnsiTheme="minorHAnsi" w:cstheme="minorHAnsi"/>
         </w:rPr>
       </w:pPr>
-      <w:proofErr w:type="spellStart"/>
       <w:r>
         <w:rPr>
           <w:rFonts w:asciiTheme="minorHAnsi" w:hAnsiTheme="minorHAnsi" w:cstheme="minorHAnsi"/>
@@ -371,7 +359,6 @@
         <w:lastRenderedPageBreak/>
         <w:t>Polecenie</w:t>
       </w:r>
-      <w:proofErr w:type="spellEnd"/>
     </w:p>
     <w:p>
       <w:pPr>
@@ -931,23 +918,7 @@
           <w:rFonts w:asciiTheme="minorHAnsi" w:hAnsiTheme="minorHAnsi" w:cstheme="minorHAnsi"/>
           <w:lang w:val="pl-PL"/>
         </w:rPr>
-        <w:t xml:space="preserve">aduj pakiet </w:t>
-      </w:r>
-      <w:proofErr w:type="spellStart"/>
-      <w:r>
-        <w:rPr>
-          <w:rFonts w:asciiTheme="minorHAnsi" w:hAnsiTheme="minorHAnsi" w:cstheme="minorHAnsi"/>
-          <w:lang w:val="pl-PL"/>
-        </w:rPr>
-        <w:t>gridExtra</w:t>
-      </w:r>
-      <w:proofErr w:type="spellEnd"/>
-      <w:r>
-        <w:rPr>
-          <w:rFonts w:asciiTheme="minorHAnsi" w:hAnsiTheme="minorHAnsi" w:cstheme="minorHAnsi"/>
-          <w:lang w:val="pl-PL"/>
-        </w:rPr>
-        <w:t>, kt</w:t>
+        <w:t>aduj pakiet gridExtra, kt</w:t>
       </w:r>
       <w:r>
         <w:rPr>
@@ -1052,23 +1023,7 @@
           <w:rFonts w:asciiTheme="minorHAnsi" w:hAnsiTheme="minorHAnsi" w:cstheme="minorHAnsi"/>
           <w:lang w:val="pl-PL"/>
         </w:rPr>
-        <w:t xml:space="preserve">yj jej na pierwszych 10 wierszach zbioru danych </w:t>
-      </w:r>
-      <w:proofErr w:type="spellStart"/>
-      <w:r>
-        <w:rPr>
-          <w:rFonts w:asciiTheme="minorHAnsi" w:hAnsiTheme="minorHAnsi" w:cstheme="minorHAnsi"/>
-          <w:lang w:val="pl-PL"/>
-        </w:rPr>
-        <w:t>sleep</w:t>
-      </w:r>
-      <w:proofErr w:type="spellEnd"/>
-      <w:r>
-        <w:rPr>
-          <w:rFonts w:asciiTheme="minorHAnsi" w:hAnsiTheme="minorHAnsi" w:cstheme="minorHAnsi"/>
-          <w:lang w:val="pl-PL"/>
-        </w:rPr>
-        <w:t>.</w:t>
+        <w:t>yj jej na pierwszych 10 wierszach zbioru danych sleep.</w:t>
       </w:r>
     </w:p>
     <w:p>
@@ -1843,23 +1798,7 @@
           <w:rFonts w:asciiTheme="minorHAnsi" w:hAnsiTheme="minorHAnsi" w:cstheme="minorHAnsi"/>
           <w:lang w:val="pl-PL"/>
         </w:rPr>
-        <w:t xml:space="preserve">ciowych (tzw. </w:t>
-      </w:r>
-      <w:proofErr w:type="spellStart"/>
-      <w:r>
-        <w:rPr>
-          <w:rFonts w:asciiTheme="minorHAnsi" w:hAnsiTheme="minorHAnsi" w:cstheme="minorHAnsi"/>
-          <w:lang w:val="pl-PL"/>
-        </w:rPr>
-        <w:t>factors</w:t>
-      </w:r>
-      <w:proofErr w:type="spellEnd"/>
-      <w:r>
-        <w:rPr>
-          <w:rFonts w:asciiTheme="minorHAnsi" w:hAnsiTheme="minorHAnsi" w:cstheme="minorHAnsi"/>
-          <w:lang w:val="pl-PL"/>
-        </w:rPr>
-        <w:t xml:space="preserve">). Wylicz </w:t>
+        <w:t xml:space="preserve">ciowych (tzw. factors). Wylicz </w:t>
       </w:r>
       <w:r>
         <w:rPr>
@@ -2185,23 +2124,7 @@
           <w:rFonts w:asciiTheme="minorHAnsi" w:hAnsiTheme="minorHAnsi" w:cstheme="minorHAnsi"/>
           <w:lang w:val="pl-PL"/>
         </w:rPr>
-        <w:t xml:space="preserve"> </w:t>
-      </w:r>
-      <w:proofErr w:type="spellStart"/>
-      <w:r>
-        <w:rPr>
-          <w:rFonts w:asciiTheme="minorHAnsi" w:hAnsiTheme="minorHAnsi" w:cstheme="minorHAnsi"/>
-          <w:lang w:val="pl-PL"/>
-        </w:rPr>
-        <w:t>status_opinii</w:t>
-      </w:r>
-      <w:proofErr w:type="spellEnd"/>
-      <w:r>
-        <w:rPr>
-          <w:rFonts w:asciiTheme="minorHAnsi" w:hAnsiTheme="minorHAnsi" w:cstheme="minorHAnsi"/>
-          <w:lang w:val="pl-PL"/>
-        </w:rPr>
-        <w:t xml:space="preserve"> z</w:t>
+        <w:t xml:space="preserve"> status_opinii z</w:t>
       </w:r>
       <w:r>
         <w:rPr>
@@ -2538,15 +2461,7 @@
           <w:rFonts w:asciiTheme="minorHAnsi" w:hAnsiTheme="minorHAnsi" w:cstheme="minorHAnsi"/>
           <w:lang w:val="pl-PL"/>
         </w:rPr>
-        <w:t xml:space="preserve">w ” + </w:t>
-      </w:r>
-      <w:proofErr w:type="spellStart"/>
-      <w:r>
-        <w:rPr>
-          <w:rFonts w:asciiTheme="minorHAnsi" w:hAnsiTheme="minorHAnsi" w:cstheme="minorHAnsi"/>
-          <w:lang w:val="pl-PL"/>
-        </w:rPr>
-        <w:t>ocena_klient</w:t>
+        <w:t>w ” + ocena_klient</w:t>
       </w:r>
       <w:r>
         <w:rPr>
@@ -2560,15 +2475,7 @@
           <w:rFonts w:asciiTheme="minorHAnsi" w:hAnsiTheme="minorHAnsi" w:cstheme="minorHAnsi"/>
           <w:lang w:val="pl-PL"/>
         </w:rPr>
-        <w:t>w</w:t>
-      </w:r>
-      <w:proofErr w:type="spellEnd"/>
-      <w:r>
-        <w:rPr>
-          <w:rFonts w:asciiTheme="minorHAnsi" w:hAnsiTheme="minorHAnsi" w:cstheme="minorHAnsi"/>
-          <w:lang w:val="pl-PL"/>
-        </w:rPr>
-        <w:t xml:space="preserve"> + ” bo ma liczb</w:t>
+        <w:t>w + ” bo ma liczb</w:t>
       </w:r>
       <w:r>
         <w:rPr>
@@ -2582,23 +2489,7 @@
           <w:rFonts w:asciiTheme="minorHAnsi" w:hAnsiTheme="minorHAnsi" w:cstheme="minorHAnsi"/>
           <w:lang w:val="pl-PL"/>
         </w:rPr>
-        <w:t xml:space="preserve">opinii” + </w:t>
-      </w:r>
-      <w:proofErr w:type="spellStart"/>
-      <w:r>
-        <w:rPr>
-          <w:rFonts w:asciiTheme="minorHAnsi" w:hAnsiTheme="minorHAnsi" w:cstheme="minorHAnsi"/>
-          <w:lang w:val="pl-PL"/>
-        </w:rPr>
-        <w:t>liczba_opinii</w:t>
-      </w:r>
-      <w:proofErr w:type="spellEnd"/>
-      <w:r>
-        <w:rPr>
-          <w:rFonts w:asciiTheme="minorHAnsi" w:hAnsiTheme="minorHAnsi" w:cstheme="minorHAnsi"/>
-          <w:lang w:val="pl-PL"/>
-        </w:rPr>
-        <w:t>. Plus oznacza konkatenacje</w:t>
+        <w:t>opinii” + liczba_opinii. Plus oznacza konkatenacje</w:t>
       </w:r>
       <w:r>
         <w:rPr>
@@ -2711,23 +2602,7 @@
           <w:rFonts w:asciiTheme="minorHAnsi" w:hAnsiTheme="minorHAnsi" w:cstheme="minorHAnsi"/>
           <w:lang w:val="pl-PL"/>
         </w:rPr>
-        <w:t xml:space="preserve"> danych w pliku .</w:t>
-      </w:r>
-      <w:proofErr w:type="spellStart"/>
-      <w:r>
-        <w:rPr>
-          <w:rFonts w:asciiTheme="minorHAnsi" w:hAnsiTheme="minorHAnsi" w:cstheme="minorHAnsi"/>
-          <w:lang w:val="pl-PL"/>
-        </w:rPr>
-        <w:t>csv</w:t>
-      </w:r>
-      <w:proofErr w:type="spellEnd"/>
-      <w:r>
-        <w:rPr>
-          <w:rFonts w:asciiTheme="minorHAnsi" w:hAnsiTheme="minorHAnsi" w:cstheme="minorHAnsi"/>
-          <w:lang w:val="pl-PL"/>
-        </w:rPr>
-        <w:t>. Za</w:t>
+        <w:t xml:space="preserve"> danych w pliku .csv. Za</w:t>
       </w:r>
       <w:r>
         <w:rPr>
@@ -2769,17 +2644,8 @@
           <w:rFonts w:asciiTheme="minorHAnsi" w:hAnsiTheme="minorHAnsi" w:cstheme="minorHAnsi"/>
           <w:lang w:val="pl-PL"/>
         </w:rPr>
-        <w:t>danych z pliku .</w:t>
-      </w:r>
-      <w:proofErr w:type="spellStart"/>
-      <w:r>
-        <w:rPr>
-          <w:rFonts w:asciiTheme="minorHAnsi" w:hAnsiTheme="minorHAnsi" w:cstheme="minorHAnsi"/>
-          <w:lang w:val="pl-PL"/>
-        </w:rPr>
-        <w:t>csv</w:t>
-      </w:r>
-      <w:proofErr w:type="spellEnd"/>
+        <w:t>danych z pliku .csv</w:t>
+      </w:r>
     </w:p>
     <w:p>
       <w:pPr>
@@ -3316,6 +3182,7 @@
       </w:pPr>
       <w:r>
         <w:rPr>
+          <w:noProof/>
           <w:lang w:val="pl-PL"/>
         </w:rPr>
         <w:drawing>
@@ -3356,6 +3223,7 @@
       </w:r>
       <w:r>
         <w:rPr>
+          <w:noProof/>
           <w:lang w:val="pl-PL"/>
         </w:rPr>
         <w:drawing>
@@ -3426,6 +3294,7 @@
       </w:pPr>
       <w:r>
         <w:rPr>
+          <w:noProof/>
           <w:lang w:val="pl-PL"/>
         </w:rPr>
         <w:drawing>
@@ -3487,6 +3356,7 @@
       </w:pPr>
       <w:r>
         <w:rPr>
+          <w:noProof/>
           <w:lang w:val="pl-PL"/>
         </w:rPr>
         <w:drawing>
@@ -3548,6 +3418,7 @@
       </w:pPr>
       <w:r>
         <w:rPr>
+          <w:noProof/>
           <w:lang w:val="pl-PL"/>
         </w:rPr>
         <w:drawing>
@@ -3588,6 +3459,7 @@
       </w:r>
       <w:r>
         <w:rPr>
+          <w:noProof/>
           <w:lang w:val="pl-PL"/>
         </w:rPr>
         <w:drawing>
@@ -3685,6 +3557,7 @@
       </w:pPr>
       <w:r>
         <w:rPr>
+          <w:noProof/>
           <w:lang w:val="pl-PL"/>
         </w:rPr>
         <w:drawing>
@@ -3725,6 +3598,7 @@
       </w:r>
       <w:r>
         <w:rPr>
+          <w:noProof/>
           <w:lang w:val="pl-PL"/>
         </w:rPr>
         <w:drawing>
@@ -3786,6 +3660,7 @@
       </w:pPr>
       <w:r>
         <w:rPr>
+          <w:noProof/>
           <w:lang w:val="pl-PL"/>
         </w:rPr>
         <w:drawing>
@@ -3835,6 +3710,7 @@
       </w:pPr>
       <w:r>
         <w:rPr>
+          <w:noProof/>
           <w:lang w:val="pl-PL"/>
         </w:rPr>
         <w:drawing>
@@ -3905,6 +3781,7 @@
       </w:pPr>
       <w:r>
         <w:rPr>
+          <w:noProof/>
           <w:lang w:val="pl-PL"/>
         </w:rPr>
         <w:drawing>
@@ -3954,6 +3831,7 @@
       </w:pPr>
       <w:r>
         <w:rPr>
+          <w:noProof/>
           <w:lang w:val="pl-PL"/>
         </w:rPr>
         <w:lastRenderedPageBreak/>
@@ -4016,6 +3894,7 @@
       </w:pPr>
       <w:r>
         <w:rPr>
+          <w:noProof/>
           <w:lang w:val="pl-PL"/>
         </w:rPr>
         <w:drawing>
@@ -4065,6 +3944,7 @@
       </w:pPr>
       <w:r>
         <w:rPr>
+          <w:noProof/>
           <w:lang w:val="pl-PL"/>
         </w:rPr>
         <w:drawing>
@@ -4144,6 +4024,7 @@
       </w:pPr>
       <w:r>
         <w:rPr>
+          <w:noProof/>
           <w:lang w:val="pl-PL"/>
         </w:rPr>
         <w:drawing>
@@ -4193,6 +4074,7 @@
       </w:pPr>
       <w:r>
         <w:rPr>
+          <w:noProof/>
           <w:lang w:val="pl-PL"/>
         </w:rPr>
         <w:drawing>
@@ -4254,6 +4136,7 @@
       </w:pPr>
       <w:r>
         <w:rPr>
+          <w:noProof/>
           <w:lang w:val="pl-PL"/>
         </w:rPr>
         <w:drawing>
@@ -4300,6 +4183,7 @@
       </w:r>
       <w:r>
         <w:rPr>
+          <w:noProof/>
           <w:lang w:val="pl-PL"/>
         </w:rPr>
         <w:drawing>
@@ -4379,6 +4263,7 @@
       </w:pPr>
       <w:r>
         <w:rPr>
+          <w:noProof/>
           <w:lang w:val="pl-PL"/>
         </w:rPr>
         <w:drawing>
@@ -4425,6 +4310,7 @@
       </w:r>
       <w:r>
         <w:rPr>
+          <w:noProof/>
           <w:lang w:val="pl-PL"/>
         </w:rPr>
         <w:drawing>
@@ -4499,6 +4385,12 @@
           <w:lang w:val="pl-PL"/>
         </w:rPr>
       </w:pPr>
+      <w:r>
+        <w:rPr>
+          <w:lang w:val="pl-PL"/>
+        </w:rPr>
+        <w:t>https://github.com/bartlomiej96/APU/tree/main/Lab1</w:t>
+      </w:r>
     </w:p>
     <w:sectPr>
       <w:pgSz w:w="11906" w:h="16838"/>

</xml_diff>